<commit_message>
Updated Documentation, added (optional) handle to only use the donor model domain as exchange grid.
</commit_message>
<xml_diff>
--- a/documentation/Documentation_Interace_Module.docx
+++ b/documentation/Documentation_Interace_Module.docx
@@ -64,12 +64,12 @@
             <wp:extent cx="6597990" cy="3702861"/>
             <wp:effectExtent b="0" l="0" r="0" t="0"/>
             <wp:wrapTopAndBottom distB="114300" distT="114300"/>
-            <wp:docPr descr="Outline of the Scenario Modeling componen" id="1" name="image2.png"/>
+            <wp:docPr descr="Outline of the Scenario Modeling componen" id="1" name="image1.png"/>
             <a:graphic>
               <a:graphicData uri="http://schemas.openxmlformats.org/drawingml/2006/picture">
                 <pic:pic>
                   <pic:nvPicPr>
-                    <pic:cNvPr descr="Outline of the Scenario Modeling componen" id="0" name="image2.png"/>
+                    <pic:cNvPr descr="Outline of the Scenario Modeling componen" id="0" name="image1.png"/>
                     <pic:cNvPicPr preferRelativeResize="0"/>
                   </pic:nvPicPr>
                   <pic:blipFill>
@@ -147,12 +147,12 @@
             <wp:extent cx="4081463" cy="6637145"/>
             <wp:effectExtent b="0" l="0" r="0" t="0"/>
             <wp:wrapTopAndBottom distB="114300" distT="114300"/>
-            <wp:docPr id="2" name="image1.png"/>
+            <wp:docPr id="2" name="image2.png"/>
             <a:graphic>
               <a:graphicData uri="http://schemas.openxmlformats.org/drawingml/2006/picture">
                 <pic:pic>
                   <pic:nvPicPr>
-                    <pic:cNvPr id="0" name="image1.png"/>
+                    <pic:cNvPr id="0" name="image2.png"/>
                     <pic:cNvPicPr preferRelativeResize="0"/>
                   </pic:nvPicPr>
                   <pic:blipFill>
@@ -587,15 +587,13 @@
           <w:highlight w:val="white"/>
           <w:rtl w:val="0"/>
         </w:rPr>
-        <w:t xml:space="preserve">python interface_module.py --donor donor_model --CRS_reference lon, lat donor_output bathy_file resolution (--receiver receiver_model --filter filter --casename casename)</w:t>
-      </w:r>
-    </w:p>
-    <w:p>
-      <w:pPr>
-        <w:rPr>
-          <w:color w:val="1f2328"/>
-          <w:sz w:val="24"/>
-          <w:szCs w:val="24"/>
+        <w:t xml:space="preserve">python interface_module.py --donor donor_model --CRS_reference lon, lat donor_output bathy_file (--resolution resolution --only_donor_domain --receiver receiver_model --filter filter --casename casename --include_horizontal_deformation)</w:t>
+      </w:r>
+    </w:p>
+    <w:p>
+      <w:pPr>
+        <w:rPr>
+          <w:color w:val="1f2328"/>
           <w:highlight w:val="white"/>
         </w:rPr>
       </w:pPr>
@@ -718,18 +716,17 @@
         </w:numPr>
         <w:ind w:left="720" w:hanging="360"/>
         <w:rPr>
-          <w:color w:val="1f2328"/>
-          <w:highlight w:val="white"/>
-          <w:u w:val="none"/>
-        </w:rPr>
-      </w:pPr>
-      <w:r>
-        <w:rPr>
-          <w:color w:val="1f2328"/>
-          <w:highlight w:val="white"/>
-          <w:rtl w:val="0"/>
-        </w:rPr>
-        <w:t xml:space="preserve">resolution: spatial resolution (in both x/longitude and y/latitude direction) that will define the exchange grid. Has to be provided in meters.</w:t>
+          <w:color w:val="666666"/>
+          <w:highlight w:val="white"/>
+        </w:rPr>
+      </w:pPr>
+      <w:r>
+        <w:rPr>
+          <w:color w:val="666666"/>
+          <w:highlight w:val="white"/>
+          <w:rtl w:val="0"/>
+        </w:rPr>
+        <w:t xml:space="preserve">--resolution resolution: spatial resolution (in both x/longitude and y/latitude direction) that will define the exchange grid. Has to be provided in meters.</w:t>
       </w:r>
     </w:p>
     <w:p>
@@ -740,14 +737,34 @@
         </w:numPr>
         <w:ind w:left="720" w:hanging="360"/>
         <w:rPr>
-          <w:color w:val="1f2328"/>
-          <w:highlight w:val="white"/>
-          <w:u w:val="none"/>
-        </w:rPr>
-      </w:pPr>
-      <w:r>
-        <w:rPr>
-          <w:color w:val="1f2328"/>
+          <w:color w:val="666666"/>
+          <w:highlight w:val="white"/>
+        </w:rPr>
+      </w:pPr>
+      <w:r>
+        <w:rPr>
+          <w:color w:val="666666"/>
+          <w:highlight w:val="white"/>
+          <w:rtl w:val="0"/>
+        </w:rPr>
+        <w:t xml:space="preserve">--only_donor_domain: handle to only use the domain given by the donor model (False by default)</w:t>
+      </w:r>
+    </w:p>
+    <w:p>
+      <w:pPr>
+        <w:numPr>
+          <w:ilvl w:val="0"/>
+          <w:numId w:val="1"/>
+        </w:numPr>
+        <w:ind w:left="720" w:hanging="360"/>
+        <w:rPr>
+          <w:color w:val="666666"/>
+          <w:highlight w:val="white"/>
+        </w:rPr>
+      </w:pPr>
+      <w:r>
+        <w:rPr>
+          <w:color w:val="666666"/>
           <w:highlight w:val="white"/>
           <w:rtl w:val="0"/>
         </w:rPr>
@@ -762,14 +779,13 @@
         </w:numPr>
         <w:ind w:left="720" w:hanging="360"/>
         <w:rPr>
-          <w:color w:val="1f2328"/>
-          <w:highlight w:val="white"/>
-          <w:u w:val="none"/>
-        </w:rPr>
-      </w:pPr>
-      <w:r>
-        <w:rPr>
-          <w:color w:val="1f2328"/>
+          <w:color w:val="666666"/>
+          <w:highlight w:val="white"/>
+        </w:rPr>
+      </w:pPr>
+      <w:r>
+        <w:rPr>
+          <w:color w:val="666666"/>
           <w:highlight w:val="white"/>
           <w:rtl w:val="0"/>
         </w:rPr>
@@ -784,18 +800,38 @@
         </w:numPr>
         <w:ind w:left="720" w:hanging="360"/>
         <w:rPr>
-          <w:color w:val="1f2328"/>
-          <w:highlight w:val="white"/>
-          <w:u w:val="none"/>
-        </w:rPr>
-      </w:pPr>
-      <w:r>
-        <w:rPr>
-          <w:color w:val="1f2328"/>
+          <w:color w:val="666666"/>
+          <w:highlight w:val="white"/>
+        </w:rPr>
+      </w:pPr>
+      <w:r>
+        <w:rPr>
+          <w:color w:val="666666"/>
           <w:highlight w:val="white"/>
           <w:rtl w:val="0"/>
         </w:rPr>
         <w:t xml:space="preserve">–casename casename: prefix that will be used for the output file name(s)</w:t>
+      </w:r>
+    </w:p>
+    <w:p>
+      <w:pPr>
+        <w:numPr>
+          <w:ilvl w:val="0"/>
+          <w:numId w:val="1"/>
+        </w:numPr>
+        <w:ind w:left="720" w:hanging="360"/>
+        <w:rPr>
+          <w:color w:val="666666"/>
+          <w:highlight w:val="white"/>
+        </w:rPr>
+      </w:pPr>
+      <w:r>
+        <w:rPr>
+          <w:color w:val="666666"/>
+          <w:highlight w:val="white"/>
+          <w:rtl w:val="0"/>
+        </w:rPr>
+        <w:t xml:space="preserve">--include_horizontal_deformation: handle whether to include horizontal deformations (False by default; only for SeisSol)</w:t>
       </w:r>
     </w:p>
     <w:p>
@@ -813,7 +849,40 @@
         </w:rPr>
         <w:t xml:space="preserve"> </w:t>
         <w:br w:type="textWrapping"/>
-        <w:t xml:space="preserve">The arguments in parentheses are optional. It should be noted that the cases have to be given as written above (all lower case).</w:t>
+        <w:t xml:space="preserve">The arguments in parentheses in the python line or gray in the item list are optional. It should be noted that the cases have to be given as written above (all lower case).</w:t>
+      </w:r>
+    </w:p>
+    <w:p>
+      <w:pPr>
+        <w:rPr>
+          <w:color w:val="1f2328"/>
+          <w:highlight w:val="white"/>
+        </w:rPr>
+      </w:pPr>
+      <w:r>
+        <w:rPr>
+          <w:rtl w:val="0"/>
+        </w:rPr>
+      </w:r>
+    </w:p>
+    <w:p>
+      <w:pPr>
+        <w:rPr>
+          <w:color w:val="1f2328"/>
+          <w:highlight w:val="white"/>
+        </w:rPr>
+      </w:pPr>
+      <w:r>
+        <w:rPr>
+          <w:color w:val="1f2328"/>
+          <w:highlight w:val="white"/>
+          <w:rtl w:val="0"/>
+        </w:rPr>
+        <w:t xml:space="preserve">To use the interface module correctly, output data from the donor model, a coordinate reference (corresponds to the lower left corner of the donor model domain) and a bathymetry file that encompasses (at least) the donor model domain. </w:t>
+        <w:br w:type="textWrapping"/>
+        <w:t xml:space="preserve">If not otherwise specified, the bathymetry file serves to define the size and resolution of the exchange grid. This behavior can be changed by including a spatial resolution (by –resolution resolution) which then changes the resolution of the exchange grid.</w:t>
+        <w:br w:type="textWrapping"/>
+        <w:t xml:space="preserve">Additionally, the handle –only_donor_domain can be used to only use the donor model domain for the exchange grid. Note that here, if not specified, the resolution of the bathymetry file is used as well.</w:t>
       </w:r>
     </w:p>
     <w:p>
@@ -879,7 +948,7 @@
         <w:t xml:space="preserve">On the exchange grid level, manipulations of the exchange grid data take place. </w:t>
         <w:br w:type="textWrapping"/>
         <w:br w:type="textWrapping"/>
-        <w:t xml:space="preserve">Within the interface module, scripts from the exchangeGrid directory are called. This includes the filtering functionalities, as well as an interpolation of the provided bathymetry data (given by bathy_file) to the exchange grid. In this case, we assume that the provided bathymetry data is uniformly stored in a netCDF file. </w:t>
+        <w:t xml:space="preserve">Within the interface module, scripts from the exchangeGrid directory are called. This includes  the generation of the exchange grid, the filtering functionalities, as well as an interpolation of the provided bathymetry data (given by bathy_file) to the exchange grid. In this case, we assume that the provided bathymetry data is uniformly stored in a netCDF file. </w:t>
         <w:br w:type="textWrapping"/>
         <w:t xml:space="preserve">The filtering functionalities can either use a Kajiura filter (as implemented for SeisSol/SAMPLER; presented in Maximilian Schmeller’s </w:t>
       </w:r>

</xml_diff>

<commit_message>
Updated documentation and added some information within the donor model script for SHALTOP
</commit_message>
<xml_diff>
--- a/documentation/Documentation_Interace_Module.docx
+++ b/documentation/Documentation_Interace_Module.docx
@@ -39,7 +39,7 @@
         <w:rPr>
           <w:rtl w:val="0"/>
         </w:rPr>
-        <w:t xml:space="preserve">This document contains the description of WP6’s interface module (or source2wave filter) that is used within the PTF workflow. Within the PTF workflow, in particular the PTF component #b06# (Scenario Modeling), different source models can be used to provide source data for the tsunami generation. The following figure shows an outline how this is performed within the workflow. Possible source models include earthquake tsunami sources (T-HySEA and SeisSol) and landslide tsunami sources (BingClaw, Shaltop, landslide HySEA). </w:t>
+        <w:t xml:space="preserve">This document contains the description of WP6’s interface module (or source2wave filter) that is used within the PTF workflow. Within the PTF workflow, in particular the PTF component #b06# (Scenario Modeling), different source models can be used to provide source data for the tsunami generation. The following figure shows an outline of how this is performed within the workflow. Possible source models include earthquake tsunami sources (T-HySEA and SeisSol) and landslide tsunami sources (BingClaw, SHALTOP, landslide HySEA). </w:t>
       </w:r>
     </w:p>
     <w:p>
@@ -482,7 +482,7 @@
       <w:pPr>
         <w:numPr>
           <w:ilvl w:val="0"/>
-          <w:numId w:val="3"/>
+          <w:numId w:val="4"/>
         </w:numPr>
         <w:shd w:fill="ffffff" w:val="clear"/>
         <w:spacing w:after="0" w:afterAutospacing="0" w:lineRule="auto"/>
@@ -504,7 +504,7 @@
       <w:pPr>
         <w:numPr>
           <w:ilvl w:val="0"/>
-          <w:numId w:val="3"/>
+          <w:numId w:val="4"/>
         </w:numPr>
         <w:shd w:fill="ffffff" w:val="clear"/>
         <w:spacing w:after="0" w:afterAutospacing="0" w:before="0" w:beforeAutospacing="0" w:lineRule="auto"/>
@@ -526,7 +526,7 @@
       <w:pPr>
         <w:numPr>
           <w:ilvl w:val="0"/>
-          <w:numId w:val="3"/>
+          <w:numId w:val="4"/>
         </w:numPr>
         <w:shd w:fill="ffffff" w:val="clear"/>
         <w:spacing w:after="0" w:afterAutospacing="0" w:before="0" w:beforeAutospacing="0" w:lineRule="auto"/>
@@ -548,7 +548,7 @@
       <w:pPr>
         <w:numPr>
           <w:ilvl w:val="0"/>
-          <w:numId w:val="3"/>
+          <w:numId w:val="4"/>
         </w:numPr>
         <w:shd w:fill="ffffff" w:val="clear"/>
         <w:spacing w:after="240" w:before="0" w:beforeAutospacing="0" w:lineRule="auto"/>
@@ -683,7 +683,7 @@
           <w:highlight w:val="white"/>
           <w:rtl w:val="0"/>
         </w:rPr>
-        <w:t xml:space="preserve">donor_output: path where the output of the donor model is stored (for BingClaw or Shaltop) or output file (for SeisSol)</w:t>
+        <w:t xml:space="preserve">donor_output: path where the output of the donor model is stored (for BingClaw or SHALTOP) or output file (for SeisSol)</w:t>
       </w:r>
     </w:p>
     <w:p>
@@ -907,7 +907,7 @@
         <w:rPr>
           <w:rtl w:val="0"/>
         </w:rPr>
-        <w:t xml:space="preserve">On this level of the interface module, the data from the donor models is read, interpolated to the exchange grid. The exchange grid is built from a combination of the CRS_reference coordinates for SeisSol/Shaltop or the lower left corner data for BingClaw, the coordinate data of the donor models and the specified resolution.</w:t>
+        <w:t xml:space="preserve">On this level of the interface module, the data from the donor models is read, interpolated to the exchange grid. The exchange grid is built from a combination of the CRS_reference coordinates for SeisSol/SHALTOP or the lower left corner data for BingClaw, the coordinate data of the donor models and the specified resolution.</w:t>
         <w:br w:type="textWrapping"/>
       </w:r>
     </w:p>
@@ -919,7 +919,7 @@
         <w:rPr>
           <w:rtl w:val="0"/>
         </w:rPr>
-        <w:t xml:space="preserve">Within the interface module, the donor model level is set up as follows: a script from the donorModels directory gets called (get_donorModel) which in turn calls the respective routine for the donor models - get_bingclaw for BingClaw, get_seissol for SeisSol or get_shaltop for Shaltop - which depends on the donor_model case. Within each of those routines, the data is read and adapted as written above.</w:t>
+        <w:t xml:space="preserve">Within the interface module, the donor model level is set up as follows: a script from the donorModels directory gets called (get_donorModel) which in turn calls the respective routine for the donor models - get_bingclaw for BingClaw, get_seissol for SeisSol or get_shaltop for SHALTOP - which depends on the donor_model case. Within each of those routines, the data is read and adapted as written above.</w:t>
         <w:br w:type="textWrapping"/>
       </w:r>
     </w:p>
@@ -1009,8 +1009,201 @@
         <w:pStyle w:val="Heading1"/>
         <w:rPr/>
       </w:pPr>
-      <w:bookmarkStart w:colFirst="0" w:colLast="0" w:name="_w1i0p2k836mm" w:id="7"/>
+      <w:bookmarkStart w:colFirst="0" w:colLast="0" w:name="_22cwh5o9pce0" w:id="7"/>
       <w:bookmarkEnd w:id="7"/>
+      <w:r>
+        <w:rPr>
+          <w:rtl w:val="0"/>
+        </w:rPr>
+        <w:t xml:space="preserve">Mention of data structure for the respective donor models</w:t>
+      </w:r>
+    </w:p>
+    <w:p>
+      <w:pPr>
+        <w:pStyle w:val="Heading2"/>
+        <w:rPr/>
+      </w:pPr>
+      <w:bookmarkStart w:colFirst="0" w:colLast="0" w:name="_r58m9v73q40d" w:id="8"/>
+      <w:bookmarkEnd w:id="8"/>
+      <w:r>
+        <w:rPr>
+          <w:rtl w:val="0"/>
+        </w:rPr>
+        <w:t xml:space="preserve">BingClaw</w:t>
+      </w:r>
+    </w:p>
+    <w:p>
+      <w:pPr>
+        <w:rPr/>
+      </w:pPr>
+      <w:r>
+        <w:rPr>
+          <w:rtl w:val="0"/>
+        </w:rPr>
+        <w:t xml:space="preserve">The output from BingClaw is provided as a collection of ESRI ASCII files. In particular, BingClaw will write output files in the formats fort.a*, fort.q* and fort.t*. The interface module requires the fort.q* and fort.t* files which provide the conserved variables (fort.q* files) and the time data (fort.t* files) of the simulation. BingClaw requires no CRS reference because the data already contains reference coordinates.</w:t>
+      </w:r>
+    </w:p>
+    <w:p>
+      <w:pPr>
+        <w:pStyle w:val="Heading2"/>
+        <w:rPr/>
+      </w:pPr>
+      <w:bookmarkStart w:colFirst="0" w:colLast="0" w:name="_2kb5iwv7biqr" w:id="9"/>
+      <w:bookmarkEnd w:id="9"/>
+      <w:r>
+        <w:rPr>
+          <w:rtl w:val="0"/>
+        </w:rPr>
+        <w:t xml:space="preserve">SeisSol</w:t>
+      </w:r>
+    </w:p>
+    <w:p>
+      <w:pPr>
+        <w:rPr/>
+      </w:pPr>
+      <w:r>
+        <w:rPr>
+          <w:rtl w:val="0"/>
+        </w:rPr>
+        <w:t xml:space="preserve">The output from SeisSol has to be provided as an XDMF file describing either a binary or HDF5 file so that the interface module can use it. Additionally, a CRS reference has to be provided.</w:t>
+      </w:r>
+    </w:p>
+    <w:p>
+      <w:pPr>
+        <w:pStyle w:val="Heading2"/>
+        <w:rPr/>
+      </w:pPr>
+      <w:bookmarkStart w:colFirst="0" w:colLast="0" w:name="_wkeal77qo3ql" w:id="10"/>
+      <w:bookmarkEnd w:id="10"/>
+      <w:r>
+        <w:rPr>
+          <w:rtl w:val="0"/>
+        </w:rPr>
+        <w:t xml:space="preserve">SHALTOP</w:t>
+      </w:r>
+    </w:p>
+    <w:p>
+      <w:pPr>
+        <w:rPr/>
+      </w:pPr>
+      <w:r>
+        <w:rPr>
+          <w:rtl w:val="0"/>
+        </w:rPr>
+        <w:t xml:space="preserve">The output from SHALTOP is written to a directory with multiple ASCII and binary files. Within this directory, the following files are required for the interface module: </w:t>
+        <w:br w:type="textWrapping"/>
+      </w:r>
+    </w:p>
+    <w:p>
+      <w:pPr>
+        <w:numPr>
+          <w:ilvl w:val="0"/>
+          <w:numId w:val="3"/>
+        </w:numPr>
+        <w:ind w:left="720" w:hanging="360"/>
+        <w:rPr>
+          <w:u w:val="none"/>
+        </w:rPr>
+      </w:pPr>
+      <w:r>
+        <w:rPr>
+          <w:rtl w:val="0"/>
+        </w:rPr>
+        <w:t xml:space="preserve">plotmat.dat (to read parameter data)</w:t>
+      </w:r>
+    </w:p>
+    <w:p>
+      <w:pPr>
+        <w:numPr>
+          <w:ilvl w:val="0"/>
+          <w:numId w:val="3"/>
+        </w:numPr>
+        <w:ind w:left="720" w:hanging="360"/>
+        <w:rPr>
+          <w:u w:val="none"/>
+        </w:rPr>
+      </w:pPr>
+      <w:r>
+        <w:rPr>
+          <w:rtl w:val="0"/>
+        </w:rPr>
+        <w:t xml:space="preserve">time_im.d (times for which data is written),</w:t>
+      </w:r>
+    </w:p>
+    <w:p>
+      <w:pPr>
+        <w:numPr>
+          <w:ilvl w:val="0"/>
+          <w:numId w:val="3"/>
+        </w:numPr>
+        <w:ind w:left="720" w:hanging="360"/>
+        <w:rPr>
+          <w:u w:val="none"/>
+        </w:rPr>
+      </w:pPr>
+      <w:r>
+        <w:rPr>
+          <w:rtl w:val="0"/>
+        </w:rPr>
+        <w:t xml:space="preserve">grillexw.d and grilleyw.d (provide the x- and y-coordinates)</w:t>
+      </w:r>
+    </w:p>
+    <w:p>
+      <w:pPr>
+        <w:numPr>
+          <w:ilvl w:val="0"/>
+          <w:numId w:val="3"/>
+        </w:numPr>
+        <w:ind w:left="720" w:hanging="360"/>
+        <w:rPr>
+          <w:u w:val="none"/>
+        </w:rPr>
+      </w:pPr>
+      <w:r>
+        <w:rPr>
+          <w:rtl w:val="0"/>
+        </w:rPr>
+        <w:t xml:space="preserve">z.d (for bathymetry) and finally </w:t>
+      </w:r>
+    </w:p>
+    <w:p>
+      <w:pPr>
+        <w:numPr>
+          <w:ilvl w:val="0"/>
+          <w:numId w:val="3"/>
+        </w:numPr>
+        <w:ind w:left="720" w:hanging="360"/>
+        <w:rPr>
+          <w:u w:val="none"/>
+        </w:rPr>
+      </w:pPr>
+      <w:r>
+        <w:rPr>
+          <w:rtl w:val="0"/>
+        </w:rPr>
+        <w:t xml:space="preserve">rho.bin (which contains the actual height data, but in local coordinates)</w:t>
+        <w:br w:type="textWrapping"/>
+      </w:r>
+    </w:p>
+    <w:p>
+      <w:pPr>
+        <w:rPr/>
+      </w:pPr>
+      <w:r>
+        <w:rPr>
+          <w:rtl w:val="0"/>
+        </w:rPr>
+        <w:t xml:space="preserve">As for SeisSol, a CRS reference has to be provided. </w:t>
+        <w:br w:type="textWrapping"/>
+      </w:r>
+    </w:p>
+    <w:p>
+      <w:pPr>
+        <w:pStyle w:val="Heading1"/>
+        <w:rPr/>
+      </w:pPr>
+      <w:bookmarkStart w:colFirst="0" w:colLast="0" w:name="_w1i0p2k836mm" w:id="11"/>
+      <w:bookmarkEnd w:id="11"/>
       <w:r>
         <w:rPr>
           <w:rtl w:val="0"/>
@@ -1030,7 +1223,7 @@
         <w:rPr>
           <w:rtl w:val="0"/>
         </w:rPr>
-        <w:t xml:space="preserve">This interface module is a collaborative work by multiple parties. The conceptual idea was developed by Jörn Behrens (UHH). Initial versions of the donor functionalities were provided by Thomas Ulrich (LMU) for SeisSol, Alexis Marboeuf (IPGP) for Shaltop and implemented into the complete interface module by M. Bänsch (UHH). Thomas Ulrich (LMU) provided the filtering resources for the Kajiura filter. Alex González (UMA) provided the knowledge on how to correctly implement the receiver functionalities for HySEA. Valentina Magni (NGI) tested parts of the interface module and gave feedback for additional functionalities. </w:t>
+        <w:t xml:space="preserve">This interface module is a collaborative work by multiple parties. The conceptual idea was developed by Jörn Behrens (UHH). Initial versions of the donor functionalities were provided by Thomas Ulrich (LMU) for SeisSol, Alexis Marboeuf (IPGP) for SHALTOP and implemented into the complete interface module by M. Bänsch (UHH). Thomas Ulrich (LMU) provided the filtering resources for the Kajiura filter. Alex González (UMA) provided the knowledge on how to correctly implement the receiver functionalities for HySEA. Valentina Magni (NGI) tested parts of the interface module and gave feedback for additional functionalities. </w:t>
       </w:r>
       <w:r>
         <w:rPr>
@@ -1310,6 +1503,116 @@
         <w:ind w:left="720" w:hanging="360"/>
       </w:pPr>
       <w:rPr>
+        <w:u w:val="none"/>
+      </w:rPr>
+    </w:lvl>
+    <w:lvl w:ilvl="1">
+      <w:start w:val="1"/>
+      <w:numFmt w:val="bullet"/>
+      <w:lvlText w:val="○"/>
+      <w:lvlJc w:val="left"/>
+      <w:pPr>
+        <w:ind w:left="1440" w:hanging="360"/>
+      </w:pPr>
+      <w:rPr>
+        <w:u w:val="none"/>
+      </w:rPr>
+    </w:lvl>
+    <w:lvl w:ilvl="2">
+      <w:start w:val="1"/>
+      <w:numFmt w:val="bullet"/>
+      <w:lvlText w:val="■"/>
+      <w:lvlJc w:val="left"/>
+      <w:pPr>
+        <w:ind w:left="2160" w:hanging="360"/>
+      </w:pPr>
+      <w:rPr>
+        <w:u w:val="none"/>
+      </w:rPr>
+    </w:lvl>
+    <w:lvl w:ilvl="3">
+      <w:start w:val="1"/>
+      <w:numFmt w:val="bullet"/>
+      <w:lvlText w:val="●"/>
+      <w:lvlJc w:val="left"/>
+      <w:pPr>
+        <w:ind w:left="2880" w:hanging="360"/>
+      </w:pPr>
+      <w:rPr>
+        <w:u w:val="none"/>
+      </w:rPr>
+    </w:lvl>
+    <w:lvl w:ilvl="4">
+      <w:start w:val="1"/>
+      <w:numFmt w:val="bullet"/>
+      <w:lvlText w:val="○"/>
+      <w:lvlJc w:val="left"/>
+      <w:pPr>
+        <w:ind w:left="3600" w:hanging="360"/>
+      </w:pPr>
+      <w:rPr>
+        <w:u w:val="none"/>
+      </w:rPr>
+    </w:lvl>
+    <w:lvl w:ilvl="5">
+      <w:start w:val="1"/>
+      <w:numFmt w:val="bullet"/>
+      <w:lvlText w:val="■"/>
+      <w:lvlJc w:val="left"/>
+      <w:pPr>
+        <w:ind w:left="4320" w:hanging="360"/>
+      </w:pPr>
+      <w:rPr>
+        <w:u w:val="none"/>
+      </w:rPr>
+    </w:lvl>
+    <w:lvl w:ilvl="6">
+      <w:start w:val="1"/>
+      <w:numFmt w:val="bullet"/>
+      <w:lvlText w:val="●"/>
+      <w:lvlJc w:val="left"/>
+      <w:pPr>
+        <w:ind w:left="5040" w:hanging="360"/>
+      </w:pPr>
+      <w:rPr>
+        <w:u w:val="none"/>
+      </w:rPr>
+    </w:lvl>
+    <w:lvl w:ilvl="7">
+      <w:start w:val="1"/>
+      <w:numFmt w:val="bullet"/>
+      <w:lvlText w:val="○"/>
+      <w:lvlJc w:val="left"/>
+      <w:pPr>
+        <w:ind w:left="5760" w:hanging="360"/>
+      </w:pPr>
+      <w:rPr>
+        <w:u w:val="none"/>
+      </w:rPr>
+    </w:lvl>
+    <w:lvl w:ilvl="8">
+      <w:start w:val="1"/>
+      <w:numFmt w:val="bullet"/>
+      <w:lvlText w:val="■"/>
+      <w:lvlJc w:val="left"/>
+      <w:pPr>
+        <w:ind w:left="6480" w:hanging="360"/>
+      </w:pPr>
+      <w:rPr>
+        <w:u w:val="none"/>
+      </w:rPr>
+    </w:lvl>
+  </w:abstractNum>
+  <w:abstractNum w:abstractNumId="4">
+    <w:lvl w:ilvl="0">
+      <w:start w:val="1"/>
+      <w:numFmt w:val="bullet"/>
+      <w:lvlText w:val="●"/>
+      <w:lvlJc w:val="left"/>
+      <w:pPr>
+        <w:ind w:left="720" w:hanging="360"/>
+      </w:pPr>
+      <w:rPr>
         <w:rFonts w:ascii="Arial" w:cs="Arial" w:eastAsia="Arial" w:hAnsi="Arial"/>
         <w:color w:val="1f2328"/>
         <w:sz w:val="24"/>
@@ -1422,6 +1725,9 @@
   </w:num>
   <w:num w:numId="3">
     <w:abstractNumId w:val="3"/>
+  </w:num>
+  <w:num w:numId="4">
+    <w:abstractNumId w:val="4"/>
   </w:num>
 </w:numbering>
 </file>

</xml_diff>

<commit_message>
Added filtering_depth as possible input to use with the Kajiura filter. Removed a bug with the spatial resolution for the filter module. Updated documentation and README.
</commit_message>
<xml_diff>
--- a/documentation/Documentation_Interace_Module.docx
+++ b/documentation/Documentation_Interace_Module.docx
@@ -64,12 +64,12 @@
             <wp:extent cx="6597990" cy="3702861"/>
             <wp:effectExtent b="0" l="0" r="0" t="0"/>
             <wp:wrapTopAndBottom distB="114300" distT="114300"/>
-            <wp:docPr descr="Outline of the Scenario Modeling componen" id="1" name="image1.png"/>
+            <wp:docPr descr="Outline of the Scenario Modeling componen" id="1" name="image2.png"/>
             <a:graphic>
               <a:graphicData uri="http://schemas.openxmlformats.org/drawingml/2006/picture">
                 <pic:pic>
                   <pic:nvPicPr>
-                    <pic:cNvPr descr="Outline of the Scenario Modeling componen" id="0" name="image1.png"/>
+                    <pic:cNvPr descr="Outline of the Scenario Modeling componen" id="0" name="image2.png"/>
                     <pic:cNvPicPr preferRelativeResize="0"/>
                   </pic:nvPicPr>
                   <pic:blipFill>
@@ -147,12 +147,12 @@
             <wp:extent cx="4081463" cy="6637145"/>
             <wp:effectExtent b="0" l="0" r="0" t="0"/>
             <wp:wrapTopAndBottom distB="114300" distT="114300"/>
-            <wp:docPr id="2" name="image2.png"/>
+            <wp:docPr id="2" name="image1.png"/>
             <a:graphic>
               <a:graphicData uri="http://schemas.openxmlformats.org/drawingml/2006/picture">
                 <pic:pic>
                   <pic:nvPicPr>
-                    <pic:cNvPr id="0" name="image2.png"/>
+                    <pic:cNvPr id="0" name="image1.png"/>
                     <pic:cNvPicPr preferRelativeResize="0"/>
                   </pic:nvPicPr>
                   <pic:blipFill>
@@ -587,7 +587,7 @@
           <w:highlight w:val="white"/>
           <w:rtl w:val="0"/>
         </w:rPr>
-        <w:t xml:space="preserve">python interface_module.py --donor donor_model --CRS_reference lon, lat donor_output bathy_file (--resolution resolution --only_donor_domain --receiver receiver_model --filter filter --casename casename --include_horizontal_deformation)</w:t>
+        <w:t xml:space="preserve">python interface_module.py --donor donor_model --CRS_reference lon, lat donor_output bathy_file (--resolution resolution --only_donor_domain --receiver receiver_model --filter filter --filtering_depth filtering_depth --casename casename --include_horizontal_deformation)</w:t>
       </w:r>
     </w:p>
     <w:p>
@@ -790,6 +790,28 @@
           <w:rtl w:val="0"/>
         </w:rPr>
         <w:t xml:space="preserve">–filter filter: handle to choose a filter (‘none’ or ‘kajiura’, all other cases will be defaulted to ‘none’)</w:t>
+      </w:r>
+    </w:p>
+    <w:p>
+      <w:pPr>
+        <w:numPr>
+          <w:ilvl w:val="0"/>
+          <w:numId w:val="1"/>
+        </w:numPr>
+        <w:ind w:left="720" w:hanging="360"/>
+        <w:rPr>
+          <w:color w:val="666666"/>
+          <w:highlight w:val="white"/>
+          <w:u w:val="none"/>
+        </w:rPr>
+      </w:pPr>
+      <w:r>
+        <w:rPr>
+          <w:color w:val="666666"/>
+          <w:highlight w:val="white"/>
+          <w:rtl w:val="0"/>
+        </w:rPr>
+        <w:t xml:space="preserve">--filtering_depth filtering_depth (optional) filtering/Kajiura depth (in m) that is used within the filter.</w:t>
       </w:r>
     </w:p>
     <w:p>
@@ -1223,7 +1245,7 @@
         <w:rPr>
           <w:rtl w:val="0"/>
         </w:rPr>
-        <w:t xml:space="preserve">This interface module is a collaborative work by multiple parties. The conceptual idea was developed by Jörn Behrens (UHH). Initial versions of the donor functionalities were provided by Thomas Ulrich (LMU) for SeisSol, Alexis Marboeuf (IPGP) for SHALTOP and implemented into the complete interface module by M. Bänsch (UHH). Thomas Ulrich (LMU) provided the filtering resources for the Kajiura filter. Alex González (UMA) provided the knowledge on how to correctly implement the receiver functionalities for HySEA. Valentina Magni (NGI) tested parts of the interface module and gave feedback for additional functionalities. </w:t>
+        <w:t xml:space="preserve">This interface module is a collaborative work by multiple parties. The conceptual idea was developed by Jörn Behrens (UHH). Initial versions of the donor functionalities were provided by Thomas Ulrich (LMU) for SeisSol, Alexis Marboeuf (IPGP) for SHALTOP and implemented into the complete interface module by M. Bänsch (UHH). Thomas Ulrich (LMU) provided the filtering resources for the Kajiura filter. Alex González (UMA) provided the knowledge on how to correctly implement the receiver functionalities for HySEA. Valentina Magni and Steven Gibbons (NGI) tested parts of the interface module and gave feedback for additional functionalities. </w:t>
       </w:r>
       <w:r>
         <w:rPr>

</xml_diff>